<commit_message>
Ajouté numérotation pour les critères d'évaluation
</commit_message>
<xml_diff>
--- a/Rapport-outils-diffusion-GAB.docx
+++ b/Rapport-outils-diffusion-GAB.docx
@@ -518,46 +518,70 @@
         <w:rPr>
           <w:color w:val="000000"/>
         </w:rPr>
-        <w:t>- L’outil doit être facile à utiliser.</w:t>
-      </w:r>
-    </w:p>
-    <w:p>
-      <w:pPr>
-        <w:pStyle w:val="Normal"/>
-        <w:jc w:val="both"/>
-        <w:rPr/>
-      </w:pPr>
-      <w:r>
-        <w:rPr>
-          <w:color w:val="000000"/>
-        </w:rPr>
-        <w:t>- L’outil doit être accessible pour tout le monde.</w:t>
-      </w:r>
-    </w:p>
-    <w:p>
-      <w:pPr>
-        <w:pStyle w:val="Normal"/>
-        <w:jc w:val="both"/>
-        <w:rPr/>
-      </w:pPr>
-      <w:r>
-        <w:rPr>
-          <w:color w:val="000000"/>
-        </w:rPr>
-        <w:t>- Le développeur doit facilement modifier son projet dans l’outil avec le moins d’étapes possible.</w:t>
-      </w:r>
-    </w:p>
-    <w:p>
-      <w:pPr>
-        <w:pStyle w:val="Normal"/>
-        <w:jc w:val="both"/>
-        <w:rPr/>
-      </w:pPr>
-      <w:r>
-        <w:rPr>
-          <w:color w:val="000000"/>
-        </w:rPr>
-        <w:t>- Le coût de l’utilisation de l’outil doit être le plus bas possible, préférablement gratuit.</w:t>
+        <w:t xml:space="preserve">1) </w:t>
+      </w:r>
+      <w:r>
+        <w:rPr>
+          <w:color w:val="000000"/>
+        </w:rPr>
+        <w:t>L’outil doit être facile à utiliser.</w:t>
+      </w:r>
+    </w:p>
+    <w:p>
+      <w:pPr>
+        <w:pStyle w:val="Normal"/>
+        <w:jc w:val="both"/>
+        <w:rPr/>
+      </w:pPr>
+      <w:r>
+        <w:rPr>
+          <w:color w:val="000000"/>
+        </w:rPr>
+        <w:t>2)</w:t>
+      </w:r>
+      <w:r>
+        <w:rPr>
+          <w:color w:val="000000"/>
+        </w:rPr>
+        <w:t xml:space="preserve"> L’outil doit être accessible pour tout le monde.</w:t>
+      </w:r>
+    </w:p>
+    <w:p>
+      <w:pPr>
+        <w:pStyle w:val="Normal"/>
+        <w:jc w:val="both"/>
+        <w:rPr/>
+      </w:pPr>
+      <w:r>
+        <w:rPr>
+          <w:color w:val="000000"/>
+        </w:rPr>
+        <w:t>3)</w:t>
+      </w:r>
+      <w:r>
+        <w:rPr>
+          <w:color w:val="000000"/>
+        </w:rPr>
+        <w:t xml:space="preserve"> Le développeur doit facilement modifier son projet dans l’outil avec le moins d’étapes possible.</w:t>
+      </w:r>
+    </w:p>
+    <w:p>
+      <w:pPr>
+        <w:pStyle w:val="Normal"/>
+        <w:jc w:val="both"/>
+        <w:rPr/>
+      </w:pPr>
+      <w:r>
+        <w:rPr>
+          <w:color w:val="000000"/>
+        </w:rPr>
+        <w:t>4)</w:t>
+      </w:r>
+      <w:r>
+        <w:rPr>
+          <w:color w:val="000000"/>
+        </w:rPr>
+        <w:t xml:space="preserve"> Le coût de l’utilisation de l’outil doit être le plus bas possible, préférablement gratuit.</w:t>
       </w:r>
     </w:p>
     <w:p>
@@ -765,19 +789,7 @@
         <w:rPr>
           <w:color w:val="000000"/>
         </w:rPr>
-        <w:t>Tu as aussi la possibilité de créer plusieurs branches de développement, ce qui te permet de répartir plusieurs étapes de développement sans avoir à retourner de</w:t>
-      </w:r>
-      <w:r>
-        <w:rPr>
-          <w:color w:val="000000"/>
-        </w:rPr>
-        <w:t>s</w:t>
-      </w:r>
-      <w:r>
-        <w:rPr>
-          <w:color w:val="000000"/>
-        </w:rPr>
-        <w:t xml:space="preserve"> «commits» en arrière.</w:t>
+        <w:t>Tu as aussi la possibilité de créer plusieurs branches de développement, ce qui te permet de répartir plusieurs étapes de développement sans avoir à retourner des «commits» en arrière.</w:t>
       </w:r>
     </w:p>
     <w:p>

</xml_diff>